<commit_message>
Finalisation diagrammes et descriptions
</commit_message>
<xml_diff>
--- a/Documents/Description DDC.docx
+++ b/Documents/Description DDC.docx
@@ -4,51 +4,205 @@
   <w:body>
     <w:p>
       <w:pPr>
+        <w:pStyle w:val="Titre1"/>
+      </w:pPr>
+      <w:r>
+        <w:t>Diagramme de Classe</w:t>
+      </w:r>
+    </w:p>
+    <w:p/>
+    <w:p>
+      <w:pPr>
+        <w:ind w:firstLine="708"/>
         <w:jc w:val="both"/>
+        <w:rPr>
+          <w:sz w:val="24"/>
+          <w:szCs w:val="24"/>
+        </w:rPr>
       </w:pPr>
       <w:r>
-        <w:t>Diagramme de classe :</w:t>
+        <w:rPr>
+          <w:sz w:val="24"/>
+          <w:szCs w:val="24"/>
+        </w:rPr>
+        <w:t>Notre modèle est divisé en deux partie distinctes, une bibliothèque « Données », qui contient toutes les classes représentant les différents éléments stockés dans notre base de données, et une bibliothèque « Gestionnaires », qui contient à la fois le Manager principal de l’application, qui gère et stocke la collection des données, mais aussi toutes les classes d’utilitaires, comme la recherche.</w:t>
       </w:r>
     </w:p>
     <w:p>
       <w:pPr>
         <w:ind w:firstLine="708"/>
         <w:jc w:val="both"/>
+        <w:rPr>
+          <w:sz w:val="24"/>
+          <w:szCs w:val="24"/>
+        </w:rPr>
       </w:pPr>
       <w:r>
-        <w:t xml:space="preserve">Notre </w:t>
-      </w:r>
-      <w:r>
-        <w:t>modèle</w:t>
-      </w:r>
-      <w:r>
-        <w:t xml:space="preserve"> est divisé en deux partie distincte</w:t>
-      </w:r>
-      <w:r>
+        <w:rPr>
+          <w:sz w:val="24"/>
+          <w:szCs w:val="24"/>
+        </w:rPr>
+        <w:t>L’élément principal de ce diagramme est le dictionnaire Médiathèque. Il est stocké dans le Manager et créé le lien entre les Données et les Gestionnaires. Cette médiathèque a pour clé</w:t>
+      </w:r>
+      <w:r>
+        <w:rPr>
+          <w:sz w:val="24"/>
+          <w:szCs w:val="24"/>
+        </w:rPr>
         <w:t>s</w:t>
       </w:r>
       <w:r>
-        <w:t xml:space="preserve">, </w:t>
-      </w:r>
-      <w:r>
-        <w:t>une bibliothèque « Donnée</w:t>
-      </w:r>
-      <w:r>
-        <w:t>s</w:t>
-      </w:r>
-      <w:r>
-        <w:t> »</w:t>
-      </w:r>
-      <w:r>
-        <w:t xml:space="preserve">, qui contient toutes les classes représentant les différents éléments stockés dans notre base de données, et </w:t>
-      </w:r>
-      <w:r>
-        <w:t>une bibliothèque « Gestionnaires »</w:t>
-      </w:r>
-      <w:r>
-        <w:t>, qui contient à la fois le Manager principal de l’application, qui gère et stocke la collection des données, mais aussi toutes les classes d’utilitaires, comme la recherche</w:t>
-      </w:r>
-      <w:r>
+        <w:rPr>
+          <w:sz w:val="24"/>
+          <w:szCs w:val="24"/>
+        </w:rPr>
+        <w:t xml:space="preserve"> les objets « Ensemble Audio », basiquement la coquille d’une liste de musiques, cet objet servira concrètement à représenter une collection contenant des morceaux, des podcasts et des stations de radio. </w:t>
+      </w:r>
+      <w:r>
+        <w:rPr>
+          <w:sz w:val="24"/>
+          <w:szCs w:val="24"/>
+        </w:rPr>
+        <w:t xml:space="preserve">Un </w:t>
+      </w:r>
+      <w:proofErr w:type="spellStart"/>
+      <w:r>
+        <w:rPr>
+          <w:sz w:val="24"/>
+          <w:szCs w:val="24"/>
+        </w:rPr>
+        <w:t>EnsembleAudio</w:t>
+      </w:r>
+      <w:proofErr w:type="spellEnd"/>
+      <w:r>
+        <w:rPr>
+          <w:sz w:val="24"/>
+          <w:szCs w:val="24"/>
+        </w:rPr>
+        <w:t xml:space="preserve"> est lié à une énumération de genres par une propriété qui servira à le différencier dans l’utilitaire de recherch</w:t>
+      </w:r>
+      <w:r>
+        <w:rPr>
+          <w:sz w:val="24"/>
+          <w:szCs w:val="24"/>
+        </w:rPr>
+        <w:t>e</w:t>
+      </w:r>
+      <w:r>
+        <w:rPr>
+          <w:sz w:val="24"/>
+          <w:szCs w:val="24"/>
+        </w:rPr>
+        <w:t>.</w:t>
+      </w:r>
+      <w:r>
+        <w:rPr>
+          <w:sz w:val="24"/>
+          <w:szCs w:val="24"/>
+        </w:rPr>
+        <w:t xml:space="preserve"> Cet objet possède deux méthodes </w:t>
+      </w:r>
+      <w:proofErr w:type="spellStart"/>
+      <w:r>
+        <w:rPr>
+          <w:sz w:val="24"/>
+          <w:szCs w:val="24"/>
+        </w:rPr>
+        <w:t>ModifierImage</w:t>
+      </w:r>
+      <w:proofErr w:type="spellEnd"/>
+      <w:r>
+        <w:rPr>
+          <w:sz w:val="24"/>
+          <w:szCs w:val="24"/>
+        </w:rPr>
+        <w:t xml:space="preserve"> et </w:t>
+      </w:r>
+      <w:proofErr w:type="spellStart"/>
+      <w:r>
+        <w:rPr>
+          <w:sz w:val="24"/>
+          <w:szCs w:val="24"/>
+        </w:rPr>
+        <w:t>ModifierFavori</w:t>
+      </w:r>
+      <w:proofErr w:type="spellEnd"/>
+      <w:r>
+        <w:rPr>
+          <w:sz w:val="24"/>
+          <w:szCs w:val="24"/>
+        </w:rPr>
+        <w:t xml:space="preserve"> qui permettent d’attribuer une valeur aux attributs </w:t>
+      </w:r>
+      <w:proofErr w:type="spellStart"/>
+      <w:r>
+        <w:rPr>
+          <w:sz w:val="24"/>
+          <w:szCs w:val="24"/>
+        </w:rPr>
+        <w:t>CheminImage</w:t>
+      </w:r>
+      <w:proofErr w:type="spellEnd"/>
+      <w:r>
+        <w:rPr>
+          <w:sz w:val="24"/>
+          <w:szCs w:val="24"/>
+        </w:rPr>
+        <w:t xml:space="preserve"> et Favori directement dans la classe </w:t>
+      </w:r>
+      <w:proofErr w:type="spellStart"/>
+      <w:r>
+        <w:rPr>
+          <w:sz w:val="24"/>
+          <w:szCs w:val="24"/>
+        </w:rPr>
+        <w:t>EnsembleAudio</w:t>
+      </w:r>
+      <w:proofErr w:type="spellEnd"/>
+      <w:r>
+        <w:rPr>
+          <w:sz w:val="24"/>
+          <w:szCs w:val="24"/>
+        </w:rPr>
+        <w:t xml:space="preserve"> nous permettant ainsi d’utiliser des champs privés.</w:t>
+      </w:r>
+      <w:r>
+        <w:rPr>
+          <w:sz w:val="24"/>
+          <w:szCs w:val="24"/>
+        </w:rPr>
+        <w:t xml:space="preserve"> Seule la propriété Note d’</w:t>
+      </w:r>
+      <w:proofErr w:type="spellStart"/>
+      <w:r>
+        <w:rPr>
+          <w:sz w:val="24"/>
+          <w:szCs w:val="24"/>
+        </w:rPr>
+        <w:t>EnsembleAudio</w:t>
+      </w:r>
+      <w:proofErr w:type="spellEnd"/>
+      <w:r>
+        <w:rPr>
+          <w:sz w:val="24"/>
+          <w:szCs w:val="24"/>
+        </w:rPr>
+        <w:t xml:space="preserve"> possède un setter public car pour plus d’ergonomie nous sommes obligés de faire un Binding sur un élément qui ne fonctionne qu’avec un mode </w:t>
+      </w:r>
+      <w:proofErr w:type="spellStart"/>
+      <w:r>
+        <w:rPr>
+          <w:sz w:val="24"/>
+          <w:szCs w:val="24"/>
+        </w:rPr>
+        <w:t>TwoWay</w:t>
+      </w:r>
+      <w:proofErr w:type="spellEnd"/>
+      <w:r>
+        <w:rPr>
+          <w:sz w:val="24"/>
+          <w:szCs w:val="24"/>
+        </w:rPr>
         <w:t>.</w:t>
       </w:r>
     </w:p>
@@ -56,191 +210,592 @@
       <w:pPr>
         <w:ind w:firstLine="708"/>
         <w:jc w:val="both"/>
+        <w:rPr>
+          <w:sz w:val="24"/>
+          <w:szCs w:val="24"/>
+        </w:rPr>
       </w:pPr>
       <w:r>
-        <w:t>L’</w:t>
-      </w:r>
-      <w:r>
-        <w:t>élément</w:t>
-      </w:r>
-      <w:r>
-        <w:t xml:space="preserve"> principal de ce diagramme est le dictionnaire Médiathèque. Il est stocké dans le Manager et créé le lien entre les Données et les Gestionnaires. Cette médiathèque a pour clé les objets « Ensemble</w:t>
-      </w:r>
-      <w:r>
+        <w:rPr>
+          <w:sz w:val="24"/>
+          <w:szCs w:val="24"/>
+        </w:rPr>
         <w:t xml:space="preserve"> </w:t>
       </w:r>
       <w:r>
-        <w:t>Audio », basiquement la coquille d’une liste de musiques, cet objet servira concrètement à représenter</w:t>
-      </w:r>
-      <w:r>
-        <w:t xml:space="preserve"> une collection contenant des morceaux, des podcasts et des stations de radio</w:t>
-      </w:r>
-      <w:r>
-        <w:t>. A cette clé Ensemble</w:t>
-      </w:r>
-      <w:r>
+        <w:rPr>
+          <w:sz w:val="24"/>
+          <w:szCs w:val="24"/>
+        </w:rPr>
+        <w:t xml:space="preserve">A cette clé Ensemble Audio est associé une valeur sous la forme d’une </w:t>
+      </w:r>
+      <w:proofErr w:type="spellStart"/>
+      <w:r>
+        <w:rPr>
+          <w:sz w:val="24"/>
+          <w:szCs w:val="24"/>
+        </w:rPr>
+        <w:t>LinkedList</w:t>
+      </w:r>
+      <w:proofErr w:type="spellEnd"/>
+      <w:r>
+        <w:rPr>
+          <w:sz w:val="24"/>
+          <w:szCs w:val="24"/>
+        </w:rPr>
+        <w:t xml:space="preserve"> d’objet Piste, un objet abstrait qui représente un élément qui peut prendre la forme soit d’un morceau, d’une station de radio ou d’un podcast. Chacun de ces objets </w:t>
+      </w:r>
+      <w:r>
+        <w:rPr>
+          <w:sz w:val="24"/>
+          <w:szCs w:val="24"/>
+        </w:rPr>
+        <w:t>qui héritent de</w:t>
+      </w:r>
+      <w:r>
+        <w:rPr>
+          <w:sz w:val="24"/>
+          <w:szCs w:val="24"/>
+        </w:rPr>
+        <w:t xml:space="preserve"> Piste possède des propriétés et des méthodes différentes. On peut par conséquent stocker dans les </w:t>
+      </w:r>
+      <w:proofErr w:type="spellStart"/>
+      <w:r>
+        <w:rPr>
+          <w:sz w:val="24"/>
+          <w:szCs w:val="24"/>
+        </w:rPr>
+        <w:t>LinkedList</w:t>
+      </w:r>
+      <w:proofErr w:type="spellEnd"/>
+      <w:r>
+        <w:rPr>
+          <w:sz w:val="24"/>
+          <w:szCs w:val="24"/>
+        </w:rPr>
+        <w:t xml:space="preserve"> de Piste à la fois des podcasts, des morceaux ou des stations de radio, ce qui peut permettre à l’utilisateur de regrouper, dans des compilations thématiques par exemple, plusieurs types de médias (ex : un Ensemble Audio Jimi Hendrix pourrait très bien contenir les meilleurs morceaux de cet artiste ainsi que quelques podcasts documentaires le concernant).</w:t>
+      </w:r>
+      <w:r>
+        <w:rPr>
+          <w:sz w:val="24"/>
+          <w:szCs w:val="24"/>
+        </w:rPr>
         <w:t xml:space="preserve"> </w:t>
       </w:r>
       <w:r>
-        <w:t xml:space="preserve">Audio est associé une valeur sous la forme d’une LinkedList d’objet Piste, un objet abstrait qui représente un élément qui peut prendre la forme soit d’un morceau, d’une station de radio ou d’un podcast. Chacun de </w:t>
-      </w:r>
-      <w:r>
-        <w:t>ces objets implémentés</w:t>
-      </w:r>
-      <w:r>
-        <w:t xml:space="preserve"> par Piste </w:t>
-      </w:r>
-      <w:r>
-        <w:t xml:space="preserve">possède des </w:t>
-      </w:r>
-      <w:r>
-        <w:t>propriétés et</w:t>
-      </w:r>
-      <w:r>
-        <w:t xml:space="preserve"> des méthodes différentes. On peut par conséquent stocker dans les LinkedList de Piste à la fois des podcasts, des morceaux ou des station</w:t>
-      </w:r>
-      <w:r>
-        <w:t>s</w:t>
-      </w:r>
-      <w:r>
-        <w:t xml:space="preserve"> de radio, ce qui peut permettre à l’utilisateur de regrouper, dans des compilations thématiques par exemple, plusieurs types de médias (ex : un Ensemble</w:t>
-      </w:r>
-      <w:r>
-        <w:t xml:space="preserve"> </w:t>
-      </w:r>
-      <w:r>
-        <w:t>Audio Jimi Hendrix pourrait très bien</w:t>
-      </w:r>
-      <w:r>
-        <w:t xml:space="preserve"> contenir les meilleurs morceaux de cet artiste ainsi que quelques podca</w:t>
-      </w:r>
-      <w:r>
-        <w:t>s</w:t>
-      </w:r>
-      <w:r>
-        <w:t>ts documentaires le concernant).</w:t>
+        <w:rPr>
+          <w:sz w:val="24"/>
+          <w:szCs w:val="24"/>
+        </w:rPr>
+        <w:t xml:space="preserve">La classe </w:t>
+      </w:r>
+      <w:proofErr w:type="spellStart"/>
+      <w:r>
+        <w:rPr>
+          <w:sz w:val="24"/>
+          <w:szCs w:val="24"/>
+        </w:rPr>
+        <w:t>EnsembleAudio</w:t>
+      </w:r>
+      <w:proofErr w:type="spellEnd"/>
+      <w:r>
+        <w:rPr>
+          <w:sz w:val="24"/>
+          <w:szCs w:val="24"/>
+        </w:rPr>
+        <w:t xml:space="preserve"> et les classes qui héritent de Piste possèdent toutes des méthodes permettant de modifier leurs attributs, cela permet d’assurer </w:t>
+      </w:r>
+      <w:r>
+        <w:rPr>
+          <w:sz w:val="24"/>
+          <w:szCs w:val="24"/>
+        </w:rPr>
+        <w:t>une couche de</w:t>
+      </w:r>
+      <w:r>
+        <w:rPr>
+          <w:sz w:val="24"/>
+          <w:szCs w:val="24"/>
+        </w:rPr>
+        <w:t xml:space="preserve"> contrôle</w:t>
+      </w:r>
+      <w:r>
+        <w:rPr>
+          <w:sz w:val="24"/>
+          <w:szCs w:val="24"/>
+        </w:rPr>
+        <w:t xml:space="preserve"> sur l’accessibilité des éléments</w:t>
+      </w:r>
+      <w:r>
+        <w:rPr>
+          <w:sz w:val="24"/>
+          <w:szCs w:val="24"/>
+        </w:rPr>
+        <w:t>.</w:t>
       </w:r>
     </w:p>
     <w:p>
       <w:pPr>
         <w:ind w:firstLine="708"/>
         <w:jc w:val="both"/>
+        <w:rPr>
+          <w:sz w:val="24"/>
+          <w:szCs w:val="24"/>
+        </w:rPr>
       </w:pPr>
       <w:r>
-        <w:t xml:space="preserve">Un autre élément tout aussi important est notre objet Manager, qui, pour plus de clarté, est sous-divisé en plusieurs objets. Tout d’abord le Manager principal, qui gère les opérations </w:t>
-      </w:r>
-      <w:r>
-        <w:t>qui sont directement liées au dictionnaire principal (ajout ou suppression de couple/clés valeurs)</w:t>
-      </w:r>
-      <w:r>
-        <w:t>, contient des listes d’Ensemble Audio de favoris ou d’affichage,</w:t>
-      </w:r>
-      <w:r>
-        <w:t xml:space="preserve"> et qui contient aussi </w:t>
-      </w:r>
-      <w:r>
-        <w:t xml:space="preserve">des Managers à qui il délègue d’autres tâches : </w:t>
-      </w:r>
-      <w:r>
-        <w:t>un Manager d’Ensemble Sélectionné, qui traite toutes les tâches lorsqu’u</w:t>
-      </w:r>
-      <w:r>
-        <w:t>ne seule clé du dic</w:t>
-      </w:r>
-      <w:r>
-        <w:t>ti</w:t>
-      </w:r>
-      <w:r>
-        <w:t>o</w:t>
-      </w:r>
-      <w:r>
-        <w:t>nnaire</w:t>
-      </w:r>
-      <w:r>
-        <w:t xml:space="preserve"> est sélectionnée, </w:t>
-      </w:r>
-      <w:r>
-        <w:t xml:space="preserve">un Manager de profil, qui </w:t>
-      </w:r>
-      <w:r>
-        <w:t>stocke et gère</w:t>
-      </w:r>
-      <w:r>
-        <w:t xml:space="preserve"> toutes les info</w:t>
-      </w:r>
-      <w:r>
-        <w:t>rmation</w:t>
-      </w:r>
-      <w:r>
-        <w:t xml:space="preserve">s </w:t>
-      </w:r>
-      <w:r>
-        <w:t>relatives aux paramètres de l’appli</w:t>
-      </w:r>
-      <w:r>
-        <w:t>cation</w:t>
-      </w:r>
-      <w:r>
-        <w:t xml:space="preserve"> et du profil </w:t>
-      </w:r>
-      <w:r>
-        <w:t>, ou encore un Manager lecteur, qui contrôle le Lecteur de Musiqu</w:t>
-      </w:r>
-      <w:r>
-        <w:t>e</w:t>
-      </w:r>
-      <w:r>
-        <w:t>, ainsi qu’une liste de lecture associée à un album.</w:t>
+        <w:rPr>
+          <w:sz w:val="24"/>
+          <w:szCs w:val="24"/>
+        </w:rPr>
+        <w:t>Un autre élément tout aussi important est notre objet Manager</w:t>
+      </w:r>
+      <w:r>
+        <w:rPr>
+          <w:sz w:val="24"/>
+          <w:szCs w:val="24"/>
+        </w:rPr>
+        <w:t>. Ce dernier</w:t>
+      </w:r>
+      <w:r>
+        <w:rPr>
+          <w:sz w:val="24"/>
+          <w:szCs w:val="24"/>
+        </w:rPr>
+        <w:t>, qui gère les opérations qui sont directement liées au dictionnaire principal (ajout ou suppression de couple</w:t>
+      </w:r>
+      <w:r>
+        <w:rPr>
+          <w:sz w:val="24"/>
+          <w:szCs w:val="24"/>
+        </w:rPr>
+        <w:t xml:space="preserve"> </w:t>
+      </w:r>
+      <w:r>
+        <w:rPr>
+          <w:sz w:val="24"/>
+          <w:szCs w:val="24"/>
+        </w:rPr>
+        <w:t>clés</w:t>
+      </w:r>
+      <w:r>
+        <w:rPr>
+          <w:sz w:val="24"/>
+          <w:szCs w:val="24"/>
+        </w:rPr>
+        <w:t>/</w:t>
+      </w:r>
+      <w:r>
+        <w:rPr>
+          <w:sz w:val="24"/>
+          <w:szCs w:val="24"/>
+        </w:rPr>
+        <w:t>valeurs), contient</w:t>
+      </w:r>
+      <w:r>
+        <w:rPr>
+          <w:sz w:val="24"/>
+          <w:szCs w:val="24"/>
+        </w:rPr>
+        <w:t xml:space="preserve"> une liste d’</w:t>
+      </w:r>
+      <w:proofErr w:type="spellStart"/>
+      <w:r>
+        <w:rPr>
+          <w:sz w:val="24"/>
+          <w:szCs w:val="24"/>
+        </w:rPr>
+        <w:t>EnsembleAudio</w:t>
+      </w:r>
+      <w:proofErr w:type="spellEnd"/>
+      <w:r>
+        <w:rPr>
+          <w:sz w:val="24"/>
+          <w:szCs w:val="24"/>
+        </w:rPr>
+        <w:t xml:space="preserve"> correspondants aux favoris (pouvant être modifiée </w:t>
+      </w:r>
+      <w:r>
+        <w:rPr>
+          <w:sz w:val="24"/>
+          <w:szCs w:val="24"/>
+        </w:rPr>
+        <w:t xml:space="preserve">la méthode </w:t>
+      </w:r>
+      <w:proofErr w:type="spellStart"/>
+      <w:r>
+        <w:rPr>
+          <w:sz w:val="24"/>
+          <w:szCs w:val="24"/>
+        </w:rPr>
+        <w:t>ModifierListeFavori</w:t>
+      </w:r>
+      <w:proofErr w:type="spellEnd"/>
+      <w:r>
+        <w:rPr>
+          <w:sz w:val="24"/>
+          <w:szCs w:val="24"/>
+        </w:rPr>
+        <w:t xml:space="preserve">), une collection observable contenant les clés du dictionnaire </w:t>
+      </w:r>
+      <w:proofErr w:type="spellStart"/>
+      <w:r>
+        <w:rPr>
+          <w:sz w:val="24"/>
+          <w:szCs w:val="24"/>
+        </w:rPr>
+        <w:t>Mediatheque</w:t>
+      </w:r>
+      <w:proofErr w:type="spellEnd"/>
+      <w:r>
+        <w:rPr>
+          <w:sz w:val="24"/>
+          <w:szCs w:val="24"/>
+        </w:rPr>
+        <w:t xml:space="preserve"> (cette collection sert à l’affichage des différents Ensembles audio) mais aussi une liste des genres disponibles. </w:t>
+      </w:r>
+      <w:r>
+        <w:rPr>
+          <w:sz w:val="24"/>
+          <w:szCs w:val="24"/>
+        </w:rPr>
+        <w:t xml:space="preserve">La méthode </w:t>
+      </w:r>
+      <w:proofErr w:type="spellStart"/>
+      <w:r>
+        <w:rPr>
+          <w:sz w:val="24"/>
+          <w:szCs w:val="24"/>
+        </w:rPr>
+        <w:t>CreerEnsembleAudio</w:t>
+      </w:r>
+      <w:proofErr w:type="spellEnd"/>
+      <w:r>
+        <w:rPr>
+          <w:sz w:val="24"/>
+          <w:szCs w:val="24"/>
+        </w:rPr>
+        <w:t xml:space="preserve"> permet de générer un </w:t>
+      </w:r>
+      <w:proofErr w:type="spellStart"/>
+      <w:r>
+        <w:rPr>
+          <w:sz w:val="24"/>
+          <w:szCs w:val="24"/>
+        </w:rPr>
+        <w:t>EnsembleAudio</w:t>
+      </w:r>
+      <w:proofErr w:type="spellEnd"/>
+      <w:r>
+        <w:rPr>
+          <w:sz w:val="24"/>
+          <w:szCs w:val="24"/>
+        </w:rPr>
+        <w:t xml:space="preserve"> par défaut</w:t>
+      </w:r>
+      <w:r>
+        <w:rPr>
+          <w:sz w:val="24"/>
+          <w:szCs w:val="24"/>
+        </w:rPr>
+        <w:t>, en choisissant son titre,</w:t>
+      </w:r>
+      <w:r>
+        <w:rPr>
+          <w:sz w:val="24"/>
+          <w:szCs w:val="24"/>
+        </w:rPr>
+        <w:t xml:space="preserve"> qui pourra ensuite être modifié par l’utilisateur. </w:t>
       </w:r>
     </w:p>
     <w:p>
       <w:pPr>
-        <w:ind w:firstLine="708"/>
         <w:jc w:val="both"/>
+        <w:rPr>
+          <w:sz w:val="24"/>
+          <w:szCs w:val="24"/>
+        </w:rPr>
       </w:pPr>
-      <w:r>
-        <w:t xml:space="preserve">Enfin, un utilitaire de recherche </w:t>
-      </w:r>
-      <w:r>
-        <w:t xml:space="preserve">est </w:t>
-      </w:r>
-      <w:r>
-        <w:t xml:space="preserve">présent, utilisé à la fois par </w:t>
-      </w:r>
-      <w:r>
-        <w:t xml:space="preserve">le Manager et le code-behind, il présente des méthodes assez </w:t>
-      </w:r>
-      <w:r>
-        <w:t>polyvalentes, qui peuvent être utilisées dans des contextes variés.</w:t>
-      </w:r>
-      <w:r>
-        <w:t xml:space="preserve"> On peut par exemple effectuer une recherche par genre qui n’affichera que les ensembles audio correspondant à ce genre, ou encore une recherche par mot-clé qui affichera les ensembles dont le nom correspond, ou dont une des piste</w:t>
-      </w:r>
-      <w:r>
-        <w:t>s</w:t>
-      </w:r>
-      <w:r>
-        <w:t xml:space="preserve"> a son titre ou son artiste qui correspond</w:t>
-      </w:r>
-      <w:r>
-        <w:t xml:space="preserve"> à la recherche</w:t>
-      </w:r>
-      <w:r>
-        <w:t>.</w:t>
-      </w:r>
     </w:p>
     <w:p>
       <w:pPr>
-        <w:ind w:firstLine="708"/>
         <w:jc w:val="both"/>
+        <w:rPr>
+          <w:sz w:val="24"/>
+          <w:szCs w:val="24"/>
+        </w:rPr>
       </w:pPr>
     </w:p>
     <w:p>
       <w:pPr>
         <w:ind w:firstLine="708"/>
         <w:jc w:val="both"/>
+        <w:rPr>
+          <w:sz w:val="24"/>
+          <w:szCs w:val="24"/>
+        </w:rPr>
       </w:pPr>
+      <w:r>
+        <w:rPr>
+          <w:sz w:val="24"/>
+          <w:szCs w:val="24"/>
+        </w:rPr>
+        <w:lastRenderedPageBreak/>
+        <w:t xml:space="preserve">Ce Manager </w:t>
+      </w:r>
+      <w:r>
+        <w:rPr>
+          <w:sz w:val="24"/>
+          <w:szCs w:val="24"/>
+        </w:rPr>
+        <w:t>a pour attributs</w:t>
+      </w:r>
+      <w:r>
+        <w:rPr>
+          <w:sz w:val="24"/>
+          <w:szCs w:val="24"/>
+        </w:rPr>
+        <w:t xml:space="preserve"> </w:t>
+      </w:r>
+      <w:r>
+        <w:rPr>
+          <w:sz w:val="24"/>
+          <w:szCs w:val="24"/>
+        </w:rPr>
+        <w:t xml:space="preserve">d’autres </w:t>
+      </w:r>
+      <w:r>
+        <w:rPr>
+          <w:sz w:val="24"/>
+          <w:szCs w:val="24"/>
+        </w:rPr>
+        <w:t xml:space="preserve">sous </w:t>
+      </w:r>
+      <w:r>
+        <w:rPr>
+          <w:sz w:val="24"/>
+          <w:szCs w:val="24"/>
+        </w:rPr>
+        <w:t xml:space="preserve">Managers à qui il délègue </w:t>
+      </w:r>
+      <w:r>
+        <w:rPr>
+          <w:sz w:val="24"/>
+          <w:szCs w:val="24"/>
+        </w:rPr>
+        <w:t>des</w:t>
+      </w:r>
+      <w:r>
+        <w:rPr>
+          <w:sz w:val="24"/>
+          <w:szCs w:val="24"/>
+        </w:rPr>
+        <w:t xml:space="preserve"> tâches : un Manager d’Ensemble Sélectionné, qui traite toutes les tâches lorsqu’une seule clé du dictionnaire est sélectionnée,</w:t>
+      </w:r>
+      <w:r>
+        <w:rPr>
+          <w:sz w:val="24"/>
+          <w:szCs w:val="24"/>
+        </w:rPr>
+        <w:t xml:space="preserve"> comme l’ajout ou la suppression d’une de ses pistes. Il possède aussi</w:t>
+      </w:r>
+      <w:r>
+        <w:rPr>
+          <w:sz w:val="24"/>
+          <w:szCs w:val="24"/>
+        </w:rPr>
+        <w:t xml:space="preserve"> un Manager de profil, qui stocke et gère toutes les informations relatives aux paramètres de l’application et du profil </w:t>
+      </w:r>
+      <w:r>
+        <w:rPr>
+          <w:sz w:val="24"/>
+          <w:szCs w:val="24"/>
+        </w:rPr>
+        <w:t>comme</w:t>
+      </w:r>
+      <w:r>
+        <w:rPr>
+          <w:sz w:val="24"/>
+          <w:szCs w:val="24"/>
+        </w:rPr>
+        <w:t xml:space="preserve"> la couleur du thème ou la photo de profil</w:t>
+      </w:r>
+      <w:r>
+        <w:rPr>
+          <w:sz w:val="24"/>
+          <w:szCs w:val="24"/>
+        </w:rPr>
+        <w:t>. Enfin</w:t>
+      </w:r>
+      <w:r>
+        <w:rPr>
+          <w:sz w:val="24"/>
+          <w:szCs w:val="24"/>
+        </w:rPr>
+        <w:t xml:space="preserve"> </w:t>
+      </w:r>
+      <w:r>
+        <w:rPr>
+          <w:sz w:val="24"/>
+          <w:szCs w:val="24"/>
+        </w:rPr>
+        <w:t>le Manager principal dispose</w:t>
+      </w:r>
+      <w:r>
+        <w:rPr>
+          <w:sz w:val="24"/>
+          <w:szCs w:val="24"/>
+        </w:rPr>
+        <w:t xml:space="preserve"> </w:t>
+      </w:r>
+      <w:r>
+        <w:rPr>
+          <w:sz w:val="24"/>
+          <w:szCs w:val="24"/>
+        </w:rPr>
+        <w:t>d’</w:t>
+      </w:r>
+      <w:r>
+        <w:rPr>
+          <w:sz w:val="24"/>
+          <w:szCs w:val="24"/>
+        </w:rPr>
+        <w:t xml:space="preserve">un Manager lecteur, qui </w:t>
+      </w:r>
+      <w:r>
+        <w:rPr>
+          <w:sz w:val="24"/>
+          <w:szCs w:val="24"/>
+        </w:rPr>
+        <w:t>possède la référence de la clé du dictionnaire qui est en train d’être lue permettant au lecteur XAML d’accéder aux valeurs du dictionnaire</w:t>
+      </w:r>
+      <w:r>
+        <w:rPr>
+          <w:sz w:val="24"/>
+          <w:szCs w:val="24"/>
+        </w:rPr>
+        <w:t xml:space="preserve"> (Piste) correspondant à des fichiers audios. Par défaut, lorsqu’on lit un album, la liste de lecture, elle aussi stockée dans ce Manager Lecteur, correspond à l’ensemble des pistes associées à l’ensemble audio en cours de lecture.</w:t>
+      </w:r>
+      <w:r>
+        <w:rPr>
+          <w:sz w:val="24"/>
+          <w:szCs w:val="24"/>
+        </w:rPr>
+        <w:t xml:space="preserve"> </w:t>
+      </w:r>
+      <w:r>
+        <w:rPr>
+          <w:sz w:val="24"/>
+          <w:szCs w:val="24"/>
+        </w:rPr>
+        <w:t xml:space="preserve">Toutes les méthodes permettant de contrôler la lecture comme </w:t>
+      </w:r>
+      <w:proofErr w:type="spellStart"/>
+      <w:r>
+        <w:rPr>
+          <w:sz w:val="24"/>
+          <w:szCs w:val="24"/>
+        </w:rPr>
+        <w:t>PlayPause</w:t>
+      </w:r>
+      <w:proofErr w:type="spellEnd"/>
+      <w:r>
+        <w:rPr>
+          <w:sz w:val="24"/>
+          <w:szCs w:val="24"/>
+        </w:rPr>
+        <w:t xml:space="preserve">, Next et </w:t>
+      </w:r>
+      <w:proofErr w:type="spellStart"/>
+      <w:r>
+        <w:rPr>
+          <w:sz w:val="24"/>
+          <w:szCs w:val="24"/>
+        </w:rPr>
+        <w:t>Previous</w:t>
+      </w:r>
+      <w:proofErr w:type="spellEnd"/>
+      <w:r>
+        <w:rPr>
+          <w:sz w:val="24"/>
+          <w:szCs w:val="24"/>
+        </w:rPr>
+        <w:t xml:space="preserve"> se trouvent directement dans le code-</w:t>
+      </w:r>
+      <w:proofErr w:type="spellStart"/>
+      <w:r>
+        <w:rPr>
+          <w:sz w:val="24"/>
+          <w:szCs w:val="24"/>
+        </w:rPr>
+        <w:t>behind</w:t>
+      </w:r>
+      <w:proofErr w:type="spellEnd"/>
+      <w:r>
+        <w:rPr>
+          <w:sz w:val="24"/>
+          <w:szCs w:val="24"/>
+        </w:rPr>
+        <w:t xml:space="preserve"> de </w:t>
+      </w:r>
+      <w:proofErr w:type="spellStart"/>
+      <w:r>
+        <w:rPr>
+          <w:sz w:val="24"/>
+          <w:szCs w:val="24"/>
+        </w:rPr>
+        <w:t>MainWindow</w:t>
+      </w:r>
+      <w:proofErr w:type="spellEnd"/>
+      <w:r>
+        <w:rPr>
+          <w:sz w:val="24"/>
+          <w:szCs w:val="24"/>
+        </w:rPr>
+        <w:t>.</w:t>
+      </w:r>
     </w:p>
+    <w:p>
+      <w:pPr>
+        <w:ind w:firstLine="708"/>
+        <w:jc w:val="both"/>
+        <w:rPr>
+          <w:sz w:val="24"/>
+          <w:szCs w:val="24"/>
+        </w:rPr>
+      </w:pPr>
+      <w:r>
+        <w:rPr>
+          <w:sz w:val="24"/>
+          <w:szCs w:val="24"/>
+        </w:rPr>
+        <w:t>Enfin, un utilitaire de recherche est présent, utilisé à la fois par le Manager et le code-</w:t>
+      </w:r>
+      <w:proofErr w:type="spellStart"/>
+      <w:r>
+        <w:rPr>
+          <w:sz w:val="24"/>
+          <w:szCs w:val="24"/>
+        </w:rPr>
+        <w:t>behind</w:t>
+      </w:r>
+      <w:proofErr w:type="spellEnd"/>
+      <w:r>
+        <w:rPr>
+          <w:sz w:val="24"/>
+          <w:szCs w:val="24"/>
+        </w:rPr>
+        <w:t>, il présente des méthodes assez polyvalentes, qui peuvent être utilisées dans des contextes variés. On peut par exemple effectuer une recherche par genre qui n’affichera que les ensembles audio correspondant à ce genre, ou encore une recherche par mot-clé qui affichera les ensembles dont le nom correspond, ou dont une des pistes a son titre ou son artiste qui correspond à la recherche.</w:t>
+      </w:r>
+      <w:r>
+        <w:rPr>
+          <w:sz w:val="24"/>
+          <w:szCs w:val="24"/>
+        </w:rPr>
+        <w:t xml:space="preserve"> Enfin la méthode Recherche de l’utilitaire de recherche permet d’utiliser les 2 méthodes simultanément et donc d’effectuer une recherche par genre avec une recherche par mot-clé. </w:t>
+      </w:r>
+    </w:p>
+    <w:p/>
     <w:sectPr>
       <w:pgSz w:w="11906" w:h="16838"/>
       <w:pgMar w:top="1417" w:right="1417" w:bottom="1417" w:left="1417" w:header="708" w:footer="708" w:gutter="0"/>
@@ -649,11 +1204,32 @@
   <w:style w:type="paragraph" w:default="1" w:styleId="Normal">
     <w:name w:val="Normal"/>
     <w:qFormat/>
+    <w:rsid w:val="00C90033"/>
+  </w:style>
+  <w:style w:type="paragraph" w:styleId="Titre1">
+    <w:name w:val="heading 1"/>
+    <w:basedOn w:val="Normal"/>
+    <w:next w:val="Normal"/>
+    <w:link w:val="Titre1Car"/>
+    <w:uiPriority w:val="9"/>
+    <w:qFormat/>
+    <w:rsid w:val="00C90033"/>
+    <w:pPr>
+      <w:keepNext/>
+      <w:keepLines/>
+      <w:spacing w:before="240" w:after="0"/>
+      <w:outlineLvl w:val="0"/>
+    </w:pPr>
+    <w:rPr>
+      <w:rFonts w:asciiTheme="majorHAnsi" w:eastAsiaTheme="majorEastAsia" w:hAnsiTheme="majorHAnsi" w:cstheme="majorBidi"/>
+      <w:color w:val="2F5496" w:themeColor="accent1" w:themeShade="BF"/>
+      <w:sz w:val="32"/>
+      <w:szCs w:val="32"/>
+    </w:rPr>
   </w:style>
   <w:style w:type="character" w:default="1" w:styleId="Policepardfaut">
     <w:name w:val="Default Paragraph Font"/>
     <w:uiPriority w:val="1"/>
-    <w:semiHidden/>
     <w:unhideWhenUsed/>
   </w:style>
   <w:style w:type="table" w:default="1" w:styleId="TableauNormal">
@@ -676,6 +1252,19 @@
     <w:uiPriority w:val="99"/>
     <w:semiHidden/>
     <w:unhideWhenUsed/>
+  </w:style>
+  <w:style w:type="character" w:customStyle="1" w:styleId="Titre1Car">
+    <w:name w:val="Titre 1 Car"/>
+    <w:basedOn w:val="Policepardfaut"/>
+    <w:link w:val="Titre1"/>
+    <w:uiPriority w:val="9"/>
+    <w:rsid w:val="00C90033"/>
+    <w:rPr>
+      <w:rFonts w:asciiTheme="majorHAnsi" w:eastAsiaTheme="majorEastAsia" w:hAnsiTheme="majorHAnsi" w:cstheme="majorBidi"/>
+      <w:color w:val="2F5496" w:themeColor="accent1" w:themeShade="BF"/>
+      <w:sz w:val="32"/>
+      <w:szCs w:val="32"/>
+    </w:rPr>
   </w:style>
 </w:styles>
 </file>
@@ -976,21 +1565,6 @@
 </file>
 
 <file path=customXml/item1.xml><?xml version="1.0" encoding="utf-8"?>
-<p:properties xmlns:p="http://schemas.microsoft.com/office/2006/metadata/properties" xmlns:xsi="http://www.w3.org/2001/XMLSchema-instance" xmlns:pc="http://schemas.microsoft.com/office/infopath/2007/PartnerControls">
-  <documentManagement/>
-</p:properties>
-</file>
-
-<file path=customXml/item2.xml><?xml version="1.0" encoding="utf-8"?>
-<?mso-contentType ?>
-<FormTemplates xmlns="http://schemas.microsoft.com/sharepoint/v3/contenttype/forms">
-  <Display>DocumentLibraryForm</Display>
-  <Edit>DocumentLibraryForm</Edit>
-  <New>DocumentLibraryForm</New>
-</FormTemplates>
-</file>
-
-<file path=customXml/item3.xml><?xml version="1.0" encoding="utf-8"?>
 <ct:contentTypeSchema xmlns:ct="http://schemas.microsoft.com/office/2006/metadata/contentType" xmlns:ma="http://schemas.microsoft.com/office/2006/metadata/properties/metaAttributes" ct:_="" ma:_="" ma:contentTypeName="Document" ma:contentTypeID="0x010100DDD4CF3251C8AA459E4A5DAF3111CB9C" ma:contentTypeVersion="11" ma:contentTypeDescription="Crée un document." ma:contentTypeScope="" ma:versionID="aa738c425340eb2f32a1aefea46e8d48">
   <xsd:schema xmlns:xsd="http://www.w3.org/2001/XMLSchema" xmlns:xs="http://www.w3.org/2001/XMLSchema" xmlns:p="http://schemas.microsoft.com/office/2006/metadata/properties" xmlns:ns3="9e76ff84-2338-4d77-8f62-5541363636e3" xmlns:ns4="3e82fbd7-84a3-4d82-aac9-96f17fbe91c7" targetNamespace="http://schemas.microsoft.com/office/2006/metadata/properties" ma:root="true" ma:fieldsID="886da2bc5300dc3c6f6c1c3f476e0bdd" ns3:_="" ns4:_="">
     <xsd:import namespace="9e76ff84-2338-4d77-8f62-5541363636e3"/>
@@ -1199,24 +1773,22 @@
 </ct:contentTypeSchema>
 </file>
 
-<file path=customXml/itemProps1.xml><?xml version="1.0" encoding="utf-8"?>
-<ds:datastoreItem xmlns:ds="http://schemas.openxmlformats.org/officeDocument/2006/customXml" ds:itemID="{EB651830-63A6-40BC-AB8D-53D1EF4D6677}">
-  <ds:schemaRefs>
-    <ds:schemaRef ds:uri="http://schemas.microsoft.com/office/2006/metadata/properties"/>
-    <ds:schemaRef ds:uri="http://schemas.microsoft.com/office/infopath/2007/PartnerControls"/>
-  </ds:schemaRefs>
-</ds:datastoreItem>
+<file path=customXml/item2.xml><?xml version="1.0" encoding="utf-8"?>
+<?mso-contentType ?>
+<FormTemplates xmlns="http://schemas.microsoft.com/sharepoint/v3/contenttype/forms">
+  <Display>DocumentLibraryForm</Display>
+  <Edit>DocumentLibraryForm</Edit>
+  <New>DocumentLibraryForm</New>
+</FormTemplates>
 </file>
 
-<file path=customXml/itemProps2.xml><?xml version="1.0" encoding="utf-8"?>
-<ds:datastoreItem xmlns:ds="http://schemas.openxmlformats.org/officeDocument/2006/customXml" ds:itemID="{D86AE71C-6999-499D-8806-570223DC9758}">
-  <ds:schemaRefs>
-    <ds:schemaRef ds:uri="http://schemas.microsoft.com/sharepoint/v3/contenttype/forms"/>
-  </ds:schemaRefs>
-</ds:datastoreItem>
+<file path=customXml/item3.xml><?xml version="1.0" encoding="utf-8"?>
+<p:properties xmlns:p="http://schemas.microsoft.com/office/2006/metadata/properties" xmlns:xsi="http://www.w3.org/2001/XMLSchema-instance" xmlns:pc="http://schemas.microsoft.com/office/infopath/2007/PartnerControls">
+  <documentManagement/>
+</p:properties>
 </file>
 
-<file path=customXml/itemProps3.xml><?xml version="1.0" encoding="utf-8"?>
+<file path=customXml/itemProps1.xml><?xml version="1.0" encoding="utf-8"?>
 <ds:datastoreItem xmlns:ds="http://schemas.openxmlformats.org/officeDocument/2006/customXml" ds:itemID="{4A04ECA2-2D95-4BB0-969D-44A311880FA4}">
   <ds:schemaRefs>
     <ds:schemaRef ds:uri="http://schemas.microsoft.com/office/2006/metadata/contentType"/>
@@ -1233,4 +1805,21 @@
     <ds:schemaRef ds:uri="http://schemas.microsoft.com/internal/obd"/>
   </ds:schemaRefs>
 </ds:datastoreItem>
+</file>
+
+<file path=customXml/itemProps2.xml><?xml version="1.0" encoding="utf-8"?>
+<ds:datastoreItem xmlns:ds="http://schemas.openxmlformats.org/officeDocument/2006/customXml" ds:itemID="{D86AE71C-6999-499D-8806-570223DC9758}">
+  <ds:schemaRefs>
+    <ds:schemaRef ds:uri="http://schemas.microsoft.com/sharepoint/v3/contenttype/forms"/>
+  </ds:schemaRefs>
+</ds:datastoreItem>
+</file>
+
+<file path=customXml/itemProps3.xml><?xml version="1.0" encoding="utf-8"?>
+<ds:datastoreItem xmlns:ds="http://schemas.openxmlformats.org/officeDocument/2006/customXml" ds:itemID="{EB651830-63A6-40BC-AB8D-53D1EF4D6677}">
+  <ds:schemaRefs>
+    <ds:schemaRef ds:uri="http://schemas.microsoft.com/office/2006/metadata/properties"/>
+    <ds:schemaRef ds:uri="http://schemas.microsoft.com/office/infopath/2007/PartnerControls"/>
+  </ds:schemaRefs>
+</ds:datastoreItem>
 </file>
</xml_diff>